<commit_message>
✨ (App) docerized spring db
</commit_message>
<xml_diff>
--- a/research/Cloud Computing Security.docx
+++ b/research/Cloud Computing Security.docx
@@ -217,6 +217,11 @@
       </w:r>
       <w:r>
         <w:t>loud Service Provider: AWS and AZURE</w:t>
+      </w:r>
+    </w:p>
+    <w:p>
+      <w:r>
+        <w:t>Docker Compose is used to define this multi container project</w:t>
       </w:r>
     </w:p>
     <w:p/>

</xml_diff>